<commit_message>
service architecture document updated, deletion exceptions added
</commit_message>
<xml_diff>
--- a/doc/Service Architecture.docx
+++ b/doc/Service Architecture.docx
@@ -54,6 +54,17 @@
     </w:p>
     <w:p/>
     <w:p>
+      <w:r>
+        <w:t xml:space="preserve">TODO </w:t>
+      </w:r>
+      <w:proofErr w:type="spellStart"/>
+      <w:r>
+        <w:t>arquillian</w:t>
+      </w:r>
+      <w:proofErr w:type="spellEnd"/>
+    </w:p>
+    <w:p/>
+    <w:p>
       <w:pPr>
         <w:pStyle w:val="berschrift1"/>
       </w:pPr>
@@ -78,10 +89,7 @@
     </w:p>
     <w:p>
       <w:r>
-        <w:t>D</w:t>
-      </w:r>
-      <w:r>
-        <w:t>ies ist der Wurzelknoten des Java Workspace</w:t>
+        <w:t>Dies ist der Wurzelknoten des Java Workspace</w:t>
       </w:r>
     </w:p>
     <w:p>
@@ -772,6 +780,52 @@
           <w:lang w:val="en-US"/>
         </w:rPr>
         <w:t xml:space="preserve"> Conference und Talk</w:t>
+      </w:r>
+    </w:p>
+    <w:p>
+      <w:pPr>
+        <w:rPr>
+          <w:lang w:val="en-US"/>
+        </w:rPr>
+      </w:pPr>
+      <w:r>
+        <w:rPr>
+          <w:lang w:val="en-US"/>
+        </w:rPr>
+        <w:tab/>
+      </w:r>
+      <w:proofErr w:type="gramStart"/>
+      <w:r>
+        <w:rPr>
+          <w:lang w:val="en-US"/>
+        </w:rPr>
+        <w:t>conference-web</w:t>
+      </w:r>
+      <w:proofErr w:type="gramEnd"/>
+      <w:r>
+        <w:rPr>
+          <w:lang w:val="en-US"/>
+        </w:rPr>
+        <w:tab/>
+      </w:r>
+      <w:r>
+        <w:rPr>
+          <w:lang w:val="en-US"/>
+        </w:rPr>
+        <w:tab/>
+      </w:r>
+      <w:r>
+        <w:rPr>
+          <w:lang w:val="en-US"/>
+        </w:rPr>
+        <w:tab/>
+      </w:r>
+      <w:r>
+        <w:rPr>
+          <w:lang w:val="en-US"/>
+        </w:rPr>
+        <w:tab/>
+        <w:t>REST Services und JSF GUI</w:t>
       </w:r>
     </w:p>
     <w:p>
@@ -821,7 +875,6 @@
         <w:rPr>
           <w:lang w:val="en-US"/>
         </w:rPr>
-        <w:lastRenderedPageBreak/>
         <w:t>doc</w:t>
       </w:r>
       <w:proofErr w:type="gramEnd"/>
@@ -886,26 +939,15 @@
     <w:p>
       <w:pPr>
         <w:pStyle w:val="berschrift2"/>
-        <w:rPr>
-          <w:lang w:val="en-US"/>
-        </w:rPr>
       </w:pPr>
       <w:proofErr w:type="spellStart"/>
-      <w:proofErr w:type="gramStart"/>
-      <w:r>
-        <w:rPr>
-          <w:lang w:val="en-US"/>
-        </w:rPr>
+      <w:r>
         <w:t>soapui</w:t>
       </w:r>
       <w:proofErr w:type="spellEnd"/>
-      <w:proofErr w:type="gramEnd"/>
-    </w:p>
-    <w:p>
-      <w:r>
-        <w:rPr>
-          <w:lang w:val="en-US"/>
-        </w:rPr>
+    </w:p>
+    <w:p>
+      <w:r>
         <w:tab/>
       </w:r>
       <w:r>
@@ -920,10 +962,7 @@
         <w:t xml:space="preserve"> Projekt zum Testen der Rest Services</w:t>
       </w:r>
     </w:p>
-    <w:p>
-      <w:bookmarkStart w:id="0" w:name="_GoBack"/>
-      <w:bookmarkEnd w:id="0"/>
-    </w:p>
+    <w:p/>
     <w:p/>
     <w:p>
       <w:pPr>
@@ -950,6 +989,229 @@
         <w:t>Exceptions</w:t>
       </w:r>
       <w:proofErr w:type="spellEnd"/>
+    </w:p>
+    <w:p/>
+    <w:p>
+      <w:pPr>
+        <w:pStyle w:val="berschrift1"/>
+      </w:pPr>
+      <w:proofErr w:type="spellStart"/>
+      <w:r>
+        <w:t>Exceptions</w:t>
+      </w:r>
+      <w:proofErr w:type="spellEnd"/>
+    </w:p>
+    <w:p>
+      <w:r>
+        <w:t xml:space="preserve">Es werden </w:t>
+      </w:r>
+      <w:proofErr w:type="spellStart"/>
+      <w:r>
+        <w:t>unchecked</w:t>
+      </w:r>
+      <w:proofErr w:type="spellEnd"/>
+      <w:r>
+        <w:t xml:space="preserve"> </w:t>
+      </w:r>
+      <w:proofErr w:type="spellStart"/>
+      <w:r>
+        <w:t>Exceptions</w:t>
+      </w:r>
+      <w:proofErr w:type="spellEnd"/>
+      <w:r>
+        <w:t xml:space="preserve"> verwendet. </w:t>
+      </w:r>
+    </w:p>
+    <w:p>
+      <w:r>
+        <w:t xml:space="preserve">Für technische Probleme stehen bereits verschiedene </w:t>
+      </w:r>
+      <w:proofErr w:type="spellStart"/>
+      <w:r>
+        <w:t>RuntimeExceptions</w:t>
+      </w:r>
+      <w:proofErr w:type="spellEnd"/>
+      <w:r>
+        <w:t xml:space="preserve"> zur Verfügung; falls nötig wird in </w:t>
+      </w:r>
+      <w:proofErr w:type="spellStart"/>
+      <w:r>
+        <w:t>RuntimeException</w:t>
+      </w:r>
+      <w:proofErr w:type="spellEnd"/>
+      <w:r>
+        <w:t xml:space="preserve"> </w:t>
+      </w:r>
+      <w:proofErr w:type="spellStart"/>
+      <w:r>
+        <w:t>gewrappt</w:t>
+      </w:r>
+      <w:proofErr w:type="spellEnd"/>
+      <w:r>
+        <w:t xml:space="preserve"> und weitergeworfen.</w:t>
+      </w:r>
+    </w:p>
+    <w:p>
+      <w:r>
+        <w:t xml:space="preserve">Für fachlich gültige Fehlersituationen gibt es die </w:t>
+      </w:r>
+      <w:proofErr w:type="spellStart"/>
+      <w:r>
+        <w:t>unchecked</w:t>
+      </w:r>
+      <w:proofErr w:type="spellEnd"/>
+      <w:r>
+        <w:t xml:space="preserve"> </w:t>
+      </w:r>
+      <w:proofErr w:type="spellStart"/>
+      <w:r>
+        <w:t>Exception</w:t>
+      </w:r>
+      <w:proofErr w:type="spellEnd"/>
+      <w:r>
+        <w:t xml:space="preserve"> „</w:t>
+      </w:r>
+      <w:proofErr w:type="spellStart"/>
+      <w:r>
+        <w:t>BusinessException</w:t>
+      </w:r>
+      <w:proofErr w:type="spellEnd"/>
+      <w:r>
+        <w:t xml:space="preserve">“, bei Bedarf auch als Oberklasse. Durch die Verwendung dieser </w:t>
+      </w:r>
+      <w:proofErr w:type="spellStart"/>
+      <w:r>
+        <w:t>Exception</w:t>
+      </w:r>
+      <w:proofErr w:type="spellEnd"/>
+      <w:r>
+        <w:t xml:space="preserve"> oder einer Ableitung davon werden fachliche </w:t>
+      </w:r>
+      <w:proofErr w:type="spellStart"/>
+      <w:r>
+        <w:t>Exceptions</w:t>
+      </w:r>
+      <w:proofErr w:type="spellEnd"/>
+      <w:r>
+        <w:t xml:space="preserve"> für das Monitoring kenntlich gemacht.</w:t>
+      </w:r>
+    </w:p>
+    <w:p>
+      <w:r>
+        <w:t xml:space="preserve">Namensstandard: Der Name von </w:t>
+      </w:r>
+      <w:proofErr w:type="spellStart"/>
+      <w:r>
+        <w:t>Exceptions</w:t>
+      </w:r>
+      <w:proofErr w:type="spellEnd"/>
+      <w:r>
+        <w:t xml:space="preserve"> endet mit „…</w:t>
+      </w:r>
+      <w:proofErr w:type="spellStart"/>
+      <w:r>
+        <w:t>Exception</w:t>
+      </w:r>
+      <w:proofErr w:type="spellEnd"/>
+      <w:r>
+        <w:t>“</w:t>
+      </w:r>
+    </w:p>
+    <w:p/>
+    <w:p>
+      <w:pPr>
+        <w:pStyle w:val="berschrift1"/>
+      </w:pPr>
+      <w:r>
+        <w:t>Interfaces</w:t>
+      </w:r>
+    </w:p>
+    <w:p>
+      <w:pPr>
+        <w:pStyle w:val="berschrift2"/>
+      </w:pPr>
+      <w:r>
+        <w:t>Klassen:</w:t>
+      </w:r>
+    </w:p>
+    <w:p>
+      <w:r>
+        <w:t>Namenstandard: Es wird ein gewöhnlicher fachlicher Klassenname verwendet, kein „I-Präfix“</w:t>
+      </w:r>
+    </w:p>
+    <w:p>
+      <w:r>
+        <w:t>Z.B. „</w:t>
+      </w:r>
+      <w:proofErr w:type="spellStart"/>
+      <w:r>
+        <w:t>RoomService</w:t>
+      </w:r>
+      <w:proofErr w:type="spellEnd"/>
+      <w:r>
+        <w:t xml:space="preserve">“ </w:t>
+      </w:r>
+    </w:p>
+    <w:p>
+      <w:pPr>
+        <w:pStyle w:val="berschrift2"/>
+      </w:pPr>
+      <w:r>
+        <w:t>Projekte:</w:t>
+      </w:r>
+    </w:p>
+    <w:p>
+      <w:r>
+        <w:t xml:space="preserve">Projekte mit Interfacedefinitionen und Entitäten erhalten das </w:t>
+      </w:r>
+      <w:proofErr w:type="spellStart"/>
+      <w:r>
+        <w:t>Postfix</w:t>
+      </w:r>
+      <w:proofErr w:type="spellEnd"/>
+      <w:r>
+        <w:t xml:space="preserve"> „-</w:t>
+      </w:r>
+      <w:proofErr w:type="spellStart"/>
+      <w:r>
+        <w:t>api</w:t>
+      </w:r>
+      <w:proofErr w:type="spellEnd"/>
+      <w:r>
+        <w:t>“ und einen eigenen vo</w:t>
+      </w:r>
+      <w:bookmarkStart w:id="0" w:name="_GoBack"/>
+      <w:bookmarkEnd w:id="0"/>
+      <w:r>
+        <w:t>llständig beschreibenden Namen.</w:t>
+      </w:r>
+    </w:p>
+    <w:p>
+      <w:pPr>
+        <w:rPr>
+          <w:lang w:val="en-US"/>
+        </w:rPr>
+      </w:pPr>
+      <w:r>
+        <w:rPr>
+          <w:lang w:val="en-US"/>
+        </w:rPr>
+        <w:t>Z.B. „conference-speaker-</w:t>
+      </w:r>
+      <w:proofErr w:type="spellStart"/>
+      <w:r>
+        <w:rPr>
+          <w:lang w:val="en-US"/>
+        </w:rPr>
+        <w:t>api</w:t>
+      </w:r>
+      <w:proofErr w:type="spellEnd"/>
+      <w:r>
+        <w:rPr>
+          <w:lang w:val="en-US"/>
+        </w:rPr>
+        <w:t>“</w:t>
+      </w:r>
     </w:p>
     <w:sectPr>
       <w:pgSz w:w="11906" w:h="16838"/>

</xml_diff>

<commit_message>
soapui added to assembly
</commit_message>
<xml_diff>
--- a/doc/Service Architecture.docx
+++ b/doc/Service Architecture.docx
@@ -7,36 +7,48 @@
         <w:pStyle w:val="berschrift1"/>
         <w:rPr>
           <w:sz w:val="36"/>
+          <w:lang w:val="en-US"/>
         </w:rPr>
       </w:pPr>
       <w:r>
         <w:rPr>
           <w:sz w:val="36"/>
-        </w:rPr>
-        <w:t xml:space="preserve">Service </w:t>
-      </w:r>
-      <w:proofErr w:type="spellStart"/>
-      <w:r>
-        <w:rPr>
-          <w:sz w:val="36"/>
-        </w:rPr>
-        <w:t>Architecture</w:t>
-      </w:r>
-      <w:proofErr w:type="spellEnd"/>
-      <w:r>
-        <w:rPr>
-          <w:sz w:val="36"/>
-        </w:rPr>
-        <w:t xml:space="preserve"> PAC Conference</w:t>
+          <w:lang w:val="en-US"/>
+        </w:rPr>
+        <w:t>Service Architecture PAC Conference</w:t>
       </w:r>
     </w:p>
     <w:p>
       <w:pPr>
         <w:pStyle w:val="berschrift1"/>
-      </w:pPr>
-      <w:r>
-        <w:t>Verwendete Technologien</w:t>
-      </w:r>
+        <w:rPr>
+          <w:lang w:val="en-US"/>
+        </w:rPr>
+      </w:pPr>
+      <w:bookmarkStart w:id="0" w:name="_GoBack"/>
+      <w:bookmarkEnd w:id="0"/>
+      <w:proofErr w:type="spellStart"/>
+      <w:r>
+        <w:rPr>
+          <w:lang w:val="en-US"/>
+        </w:rPr>
+        <w:t>Verwendete</w:t>
+      </w:r>
+      <w:proofErr w:type="spellEnd"/>
+      <w:r>
+        <w:rPr>
+          <w:lang w:val="en-US"/>
+        </w:rPr>
+        <w:t xml:space="preserve"> </w:t>
+      </w:r>
+      <w:proofErr w:type="spellStart"/>
+      <w:r>
+        <w:rPr>
+          <w:lang w:val="en-US"/>
+        </w:rPr>
+        <w:t>Technologien</w:t>
+      </w:r>
+      <w:proofErr w:type="spellEnd"/>
     </w:p>
     <w:p>
       <w:r>
@@ -72,49 +84,97 @@
       </w:r>
     </w:p>
     <w:p>
-      <w:r>
+      <w:pPr>
+        <w:rPr>
+          <w:lang w:val="en-US"/>
+        </w:rPr>
+      </w:pPr>
+      <w:proofErr w:type="gramStart"/>
+      <w:r>
+        <w:rPr>
+          <w:lang w:val="en-US"/>
+        </w:rPr>
         <w:t xml:space="preserve">- </w:t>
       </w:r>
-      <w:proofErr w:type="spellStart"/>
-      <w:r>
+      <w:r>
+        <w:rPr>
+          <w:lang w:val="en-US"/>
+        </w:rPr>
         <w:t>Hibernate</w:t>
       </w:r>
-      <w:proofErr w:type="spellEnd"/>
-      <w:r>
+      <w:proofErr w:type="gramEnd"/>
+      <w:r>
+        <w:rPr>
+          <w:lang w:val="en-US"/>
+        </w:rPr>
         <w:t xml:space="preserve"> 4.0.1 (per </w:t>
       </w:r>
       <w:proofErr w:type="spellStart"/>
       <w:r>
+        <w:rPr>
+          <w:lang w:val="en-US"/>
+        </w:rPr>
         <w:t>JBoss</w:t>
       </w:r>
       <w:proofErr w:type="spellEnd"/>
       <w:r>
+        <w:rPr>
+          <w:lang w:val="en-US"/>
+        </w:rPr>
         <w:t>)</w:t>
       </w:r>
     </w:p>
     <w:p>
-      <w:r>
+      <w:pPr>
+        <w:rPr>
+          <w:lang w:val="en-US"/>
+        </w:rPr>
+      </w:pPr>
+      <w:r>
+        <w:rPr>
+          <w:lang w:val="en-US"/>
+        </w:rPr>
         <w:t xml:space="preserve">- </w:t>
       </w:r>
       <w:proofErr w:type="spellStart"/>
       <w:r>
+        <w:rPr>
+          <w:lang w:val="en-US"/>
+        </w:rPr>
         <w:t>Arquillian</w:t>
       </w:r>
       <w:proofErr w:type="spellEnd"/>
       <w:r>
+        <w:rPr>
+          <w:lang w:val="en-US"/>
+        </w:rPr>
         <w:t xml:space="preserve"> 1.0.3Final</w:t>
       </w:r>
     </w:p>
     <w:p>
-      <w:r>
+      <w:pPr>
+        <w:rPr>
+          <w:lang w:val="en-US"/>
+        </w:rPr>
+      </w:pPr>
+      <w:r>
+        <w:rPr>
+          <w:lang w:val="en-US"/>
+        </w:rPr>
         <w:t xml:space="preserve">- </w:t>
       </w:r>
       <w:proofErr w:type="spellStart"/>
       <w:r>
+        <w:rPr>
+          <w:lang w:val="en-US"/>
+        </w:rPr>
         <w:t>Joda</w:t>
       </w:r>
       <w:proofErr w:type="spellEnd"/>
       <w:r>
+        <w:rPr>
+          <w:lang w:val="en-US"/>
+        </w:rPr>
         <w:t>-time 1.1</w:t>
       </w:r>
     </w:p>
@@ -179,139 +239,49 @@
     <w:p>
       <w:pPr>
         <w:pStyle w:val="berschrift2"/>
-        <w:rPr>
-          <w:lang w:val="en-US"/>
-        </w:rPr>
-      </w:pPr>
-      <w:proofErr w:type="spellStart"/>
-      <w:r>
-        <w:rPr>
-          <w:lang w:val="en-US"/>
-        </w:rPr>
+      </w:pPr>
+      <w:proofErr w:type="spellStart"/>
+      <w:r>
         <w:t>Datasources</w:t>
       </w:r>
       <w:proofErr w:type="spellEnd"/>
     </w:p>
     <w:p>
-      <w:pPr>
-        <w:rPr>
-          <w:lang w:val="en-US"/>
-        </w:rPr>
-      </w:pPr>
-      <w:proofErr w:type="spellStart"/>
-      <w:r>
-        <w:rPr>
-          <w:lang w:val="en-US"/>
-        </w:rPr>
-        <w:t>Es</w:t>
-      </w:r>
-      <w:proofErr w:type="spellEnd"/>
-      <w:r>
-        <w:rPr>
-          <w:lang w:val="en-US"/>
-        </w:rPr>
+      <w:r>
+        <w:t xml:space="preserve">Es wird eine </w:t>
+      </w:r>
+      <w:proofErr w:type="spellStart"/>
+      <w:r>
+        <w:t>Datasource</w:t>
+      </w:r>
+      <w:proofErr w:type="spellEnd"/>
+      <w:r>
         <w:t xml:space="preserve"> </w:t>
       </w:r>
       <w:proofErr w:type="spellStart"/>
       <w:r>
-        <w:rPr>
-          <w:lang w:val="en-US"/>
-        </w:rPr>
-        <w:t>wird</w:t>
-      </w:r>
-      <w:proofErr w:type="spellEnd"/>
-      <w:r>
-        <w:rPr>
-          <w:lang w:val="en-US"/>
-        </w:rPr>
-        <w:t xml:space="preserve"> </w:t>
-      </w:r>
-      <w:proofErr w:type="spellStart"/>
-      <w:r>
-        <w:rPr>
-          <w:lang w:val="en-US"/>
-        </w:rPr>
-        <w:t>eine</w:t>
-      </w:r>
-      <w:proofErr w:type="spellEnd"/>
-      <w:r>
-        <w:rPr>
-          <w:lang w:val="en-US"/>
-        </w:rPr>
-        <w:t xml:space="preserve"> </w:t>
-      </w:r>
-      <w:proofErr w:type="spellStart"/>
-      <w:r>
-        <w:rPr>
-          <w:lang w:val="en-US"/>
-        </w:rPr>
-        <w:t>Datasource</w:t>
-      </w:r>
-      <w:proofErr w:type="spellEnd"/>
-      <w:r>
-        <w:rPr>
-          <w:lang w:val="en-US"/>
-        </w:rPr>
-        <w:t xml:space="preserve"> </w:t>
-      </w:r>
-      <w:proofErr w:type="spellStart"/>
-      <w:r>
-        <w:rPr>
-          <w:lang w:val="en-US"/>
-        </w:rPr>
-        <w:t>java</w:t>
-      </w:r>
-      <w:proofErr w:type="gramStart"/>
-      <w:r>
-        <w:rPr>
-          <w:lang w:val="en-US"/>
-        </w:rPr>
-        <w:t>:jboss</w:t>
-      </w:r>
-      <w:proofErr w:type="spellEnd"/>
-      <w:proofErr w:type="gramEnd"/>
-      <w:r>
-        <w:rPr>
-          <w:lang w:val="en-US"/>
-        </w:rPr>
+        <w:t>java:jboss</w:t>
+      </w:r>
+      <w:proofErr w:type="spellEnd"/>
+      <w:r>
         <w:t>/</w:t>
       </w:r>
       <w:proofErr w:type="spellStart"/>
       <w:r>
-        <w:rPr>
-          <w:lang w:val="en-US"/>
-        </w:rPr>
         <w:t>datasources</w:t>
       </w:r>
       <w:proofErr w:type="spellEnd"/>
       <w:r>
-        <w:rPr>
-          <w:lang w:val="en-US"/>
-        </w:rPr>
         <w:t>/</w:t>
       </w:r>
       <w:proofErr w:type="spellStart"/>
       <w:r>
-        <w:rPr>
-          <w:lang w:val="en-US"/>
-        </w:rPr>
         <w:t>ConferenceDS</w:t>
       </w:r>
       <w:proofErr w:type="spellEnd"/>
       <w:r>
-        <w:rPr>
-          <w:lang w:val="en-US"/>
-        </w:rPr>
-        <w:t xml:space="preserve"> </w:t>
-      </w:r>
-      <w:proofErr w:type="spellStart"/>
-      <w:r>
-        <w:rPr>
-          <w:lang w:val="en-US"/>
-        </w:rPr>
-        <w:t>benötigt</w:t>
-      </w:r>
-      <w:proofErr w:type="spellEnd"/>
+        <w:t xml:space="preserve"> benötigt</w:t>
+      </w:r>
     </w:p>
     <w:p>
       <w:pPr>
@@ -374,7 +344,29 @@
       </w:r>
       <w:proofErr w:type="spellEnd"/>
       <w:r>
-        <w:t>“ benötigt.</w:t>
+        <w:t xml:space="preserve">“ </w:t>
+      </w:r>
+      <w:r>
+        <w:t>benötigt (</w:t>
+      </w:r>
+      <w:proofErr w:type="spellStart"/>
+      <w:r>
+        <w:t>standardmässig</w:t>
+      </w:r>
+      <w:proofErr w:type="spellEnd"/>
+      <w:r>
+        <w:t xml:space="preserve"> in </w:t>
+      </w:r>
+      <w:proofErr w:type="spellStart"/>
+      <w:r>
+        <w:t>standalone-full</w:t>
+      </w:r>
+      <w:proofErr w:type="spellEnd"/>
+      <w:r>
+        <w:t xml:space="preserve"> enthalten)</w:t>
+      </w:r>
+      <w:r>
+        <w:t>.</w:t>
       </w:r>
     </w:p>
     <w:p>
@@ -395,7 +387,29 @@
       </w:r>
       <w:proofErr w:type="spellEnd"/>
       <w:r>
-        <w:t>“ benötigt.</w:t>
+        <w:t>“ benötigt</w:t>
+      </w:r>
+      <w:r>
+        <w:t xml:space="preserve"> (</w:t>
+      </w:r>
+      <w:proofErr w:type="spellStart"/>
+      <w:r>
+        <w:t>standardmässig</w:t>
+      </w:r>
+      <w:proofErr w:type="spellEnd"/>
+      <w:r>
+        <w:t xml:space="preserve"> in </w:t>
+      </w:r>
+      <w:proofErr w:type="spellStart"/>
+      <w:r>
+        <w:t>standalone-full</w:t>
+      </w:r>
+      <w:proofErr w:type="spellEnd"/>
+      <w:r>
+        <w:t xml:space="preserve"> enthalten)</w:t>
+      </w:r>
+      <w:r>
+        <w:t>.</w:t>
       </w:r>
     </w:p>
     <w:p>
@@ -541,15 +555,9 @@
     <w:p>
       <w:pPr>
         <w:pStyle w:val="berschrift4"/>
-        <w:rPr>
-          <w:lang w:val="en-US"/>
-        </w:rPr>
-      </w:pPr>
-      <w:proofErr w:type="spellStart"/>
-      <w:r>
-        <w:rPr>
-          <w:lang w:val="en-US"/>
-        </w:rPr>
+      </w:pPr>
+      <w:proofErr w:type="spellStart"/>
+      <w:r>
         <w:t>PerformanceLoggingInterceptor</w:t>
       </w:r>
       <w:proofErr w:type="spellEnd"/>
@@ -565,21 +573,12 @@
     <w:p>
       <w:pPr>
         <w:pStyle w:val="berschrift4"/>
-        <w:rPr>
-          <w:lang w:val="en-US"/>
-        </w:rPr>
-      </w:pPr>
-      <w:proofErr w:type="spellStart"/>
-      <w:r>
-        <w:rPr>
-          <w:lang w:val="en-US"/>
-        </w:rPr>
+      </w:pPr>
+      <w:proofErr w:type="spellStart"/>
+      <w:r>
         <w:t>S</w:t>
       </w:r>
       <w:r>
-        <w:rPr>
-          <w:lang w:val="en-US"/>
-        </w:rPr>
         <w:t>erviceLoggingInterceptor</w:t>
       </w:r>
       <w:proofErr w:type="spellEnd"/>
@@ -1136,12 +1135,7 @@
     <w:p>
       <w:r>
         <w:tab/>
-        <w:t>Enthält S</w:t>
-      </w:r>
-      <w:bookmarkStart w:id="0" w:name="_GoBack"/>
-      <w:bookmarkEnd w:id="0"/>
-      <w:r>
-        <w:t>QL DDL Skripte zum Anlegen der</w:t>
+        <w:t>Enthält SQL DDL Skripte zum Anlegen der</w:t>
       </w:r>
       <w:r>
         <w:t xml:space="preserve"> Tabellen, Testdaten und Benutzer</w:t>
@@ -1438,14 +1432,8 @@
     <w:p>
       <w:pPr>
         <w:pStyle w:val="berschrift2"/>
-        <w:rPr>
-          <w:lang w:val="en-US"/>
-        </w:rPr>
-      </w:pPr>
-      <w:r>
-        <w:rPr>
-          <w:lang w:val="en-US"/>
-        </w:rPr>
+      </w:pPr>
+      <w:r>
         <w:t>Packages</w:t>
       </w:r>
     </w:p>
@@ -1862,18 +1850,63 @@
       </w:r>
     </w:p>
     <w:p>
-      <w:r>
-        <w:t xml:space="preserve">Namensstandard für lesende Services: </w:t>
-      </w:r>
-      <w:proofErr w:type="spellStart"/>
-      <w:r>
-        <w:t>get</w:t>
-      </w:r>
-      <w:proofErr w:type="spellEnd"/>
-      <w:r>
+      <w:pPr>
+        <w:rPr>
+          <w:lang w:val="en-US"/>
+        </w:rPr>
+      </w:pPr>
+      <w:proofErr w:type="spellStart"/>
+      <w:r>
+        <w:rPr>
+          <w:lang w:val="en-US"/>
+        </w:rPr>
+        <w:t>Namensstandard</w:t>
+      </w:r>
+      <w:proofErr w:type="spellEnd"/>
+      <w:r>
+        <w:rPr>
+          <w:lang w:val="en-US"/>
+        </w:rPr>
+        <w:t xml:space="preserve"> </w:t>
+      </w:r>
+      <w:proofErr w:type="spellStart"/>
+      <w:r>
+        <w:rPr>
+          <w:lang w:val="en-US"/>
+        </w:rPr>
+        <w:t>für</w:t>
+      </w:r>
+      <w:proofErr w:type="spellEnd"/>
+      <w:r>
+        <w:rPr>
+          <w:lang w:val="en-US"/>
+        </w:rPr>
+        <w:t xml:space="preserve"> </w:t>
+      </w:r>
+      <w:proofErr w:type="spellStart"/>
+      <w:r>
+        <w:rPr>
+          <w:lang w:val="en-US"/>
+        </w:rPr>
+        <w:t>lesende</w:t>
+      </w:r>
+      <w:proofErr w:type="spellEnd"/>
+      <w:r>
+        <w:rPr>
+          <w:lang w:val="en-US"/>
+        </w:rPr>
+        <w:t xml:space="preserve"> Services: get</w:t>
+      </w:r>
+      <w:r>
+        <w:rPr>
+          <w:lang w:val="en-US"/>
+        </w:rPr>
         <w:t>???</w:t>
       </w:r>
       <w:r>
+        <w:rPr>
+          <w:lang w:val="en-US"/>
+        </w:rPr>
         <w:t>()</w:t>
       </w:r>
     </w:p>

</xml_diff>

<commit_message>
java version added to service architecture
</commit_message>
<xml_diff>
--- a/doc/Service Architecture.docx
+++ b/doc/Service Architecture.docx
@@ -50,266 +50,317 @@
       </w:r>
     </w:p>
     <w:p>
-      <w:pPr>
-        <w:rPr>
-          <w:lang w:val="en-US"/>
-        </w:rPr>
-      </w:pPr>
-      <w:r>
-        <w:rPr>
-          <w:lang w:val="en-US"/>
-        </w:rPr>
-        <w:t xml:space="preserve">- </w:t>
-      </w:r>
-      <w:r>
-        <w:rPr>
-          <w:lang w:val="en-US"/>
-        </w:rPr>
-        <w:t>Hibernate 4.0.1 (per JBoss)</w:t>
-      </w:r>
-    </w:p>
-    <w:p>
-      <w:pPr>
-        <w:rPr>
-          <w:lang w:val="en-US"/>
-        </w:rPr>
-      </w:pPr>
-      <w:r>
-        <w:rPr>
-          <w:lang w:val="en-US"/>
-        </w:rPr>
-        <w:t>- Arquillian 1.0.3Final</w:t>
-      </w:r>
-    </w:p>
-    <w:p>
-      <w:pPr>
-        <w:rPr>
-          <w:lang w:val="en-US"/>
-        </w:rPr>
-      </w:pPr>
-      <w:r>
-        <w:rPr>
-          <w:lang w:val="en-US"/>
-        </w:rPr>
-        <w:t>- Joda-time 1.1</w:t>
-      </w:r>
-    </w:p>
-    <w:p>
-      <w:r>
-        <w:t>- JUnit 4.10</w:t>
-      </w:r>
-    </w:p>
-    <w:p>
-      <w:r>
-        <w:t>-</w:t>
-      </w:r>
-      <w:r>
-        <w:t xml:space="preserve"> </w:t>
-      </w:r>
-      <w:r>
-        <w:t>MySQL &gt;=</w:t>
-      </w:r>
-      <w:r>
-        <w:t xml:space="preserve"> v</w:t>
-      </w:r>
-      <w:r>
-        <w:t>5.1</w:t>
-      </w:r>
-      <w:r>
-        <w:t>.26</w:t>
-      </w:r>
-    </w:p>
-    <w:p>
-      <w:pPr>
-        <w:rPr>
-          <w:lang w:val="en-US"/>
-        </w:rPr>
-      </w:pPr>
-      <w:r>
-        <w:rPr>
-          <w:lang w:val="en-US"/>
-        </w:rPr>
-        <w:t>- JAX-RS 2.0 (Jackson 1.9.2, RestEasy 2.3.</w:t>
-      </w:r>
-      <w:r>
-        <w:rPr>
-          <w:lang w:val="en-US"/>
-        </w:rPr>
-        <w:t>2</w:t>
-      </w:r>
-      <w:r>
-        <w:rPr>
-          <w:lang w:val="en-US"/>
-        </w:rPr>
-        <w:t xml:space="preserve"> per Jboss) </w:t>
-      </w:r>
-    </w:p>
-    <w:p>
-      <w:pPr>
-        <w:rPr>
-          <w:lang w:val="en-US"/>
-        </w:rPr>
-      </w:pPr>
-    </w:p>
-    <w:p>
-      <w:pPr>
-        <w:pStyle w:val="berschrift1"/>
-      </w:pPr>
-      <w:r>
-        <w:t>Umgebung</w:t>
-      </w:r>
-    </w:p>
-    <w:p>
-      <w:r>
-        <w:t xml:space="preserve">Als Umgebung wird </w:t>
-      </w:r>
-      <w:r>
-        <w:t xml:space="preserve">von </w:t>
-      </w:r>
-      <w:r>
-        <w:t>ein</w:t>
-      </w:r>
-      <w:r>
-        <w:t>em</w:t>
-      </w:r>
-      <w:r>
-        <w:t xml:space="preserve"> JBoss version 7</w:t>
-      </w:r>
-      <w:r>
-        <w:t>.1.1 ausgegangen.</w:t>
-      </w:r>
-    </w:p>
-    <w:p>
-      <w:pPr>
-        <w:pStyle w:val="berschrift2"/>
-      </w:pPr>
-      <w:r>
-        <w:t>Datasources</w:t>
-      </w:r>
-    </w:p>
-    <w:p>
-      <w:pPr>
-        <w:rPr>
-          <w:lang w:val="en-US"/>
-        </w:rPr>
-      </w:pPr>
-      <w:r>
-        <w:t xml:space="preserve">Es wird eine </w:t>
-      </w:r>
-      <w:r>
-        <w:t xml:space="preserve">mysql </w:t>
-      </w:r>
-      <w:r>
-        <w:t>Datasource java:jboss/</w:t>
-      </w:r>
-      <w:r>
-        <w:rPr>
-          <w:lang w:val="en-US"/>
-        </w:rPr>
-        <w:t>datasources/ConferenceDS benötigt</w:t>
-      </w:r>
-    </w:p>
-    <w:p>
-      <w:pPr>
-        <w:pStyle w:val="berschrift2"/>
-      </w:pPr>
-      <w:r>
-        <w:t>Benutzer</w:t>
-      </w:r>
-    </w:p>
-    <w:p>
-      <w:r>
-        <w:t xml:space="preserve">Es wird ein Benutzer im ApplicationRealm mit der Rolle </w:t>
-      </w:r>
-      <w:r>
-        <w:t>„</w:t>
-      </w:r>
-      <w:r>
-        <w:t>conferenceBackoffice</w:t>
-      </w:r>
-      <w:r>
-        <w:t>“</w:t>
-      </w:r>
-      <w:r>
-        <w:t xml:space="preserve"> benötigt.</w:t>
-      </w:r>
-    </w:p>
-    <w:p>
-      <w:pPr>
-        <w:pStyle w:val="berschrift2"/>
-      </w:pPr>
-      <w:r>
-        <w:t>Queues</w:t>
-      </w:r>
-    </w:p>
-    <w:p>
-      <w:r>
-        <w:t>Es wird eine QueueConnectionFactory mit dem Namen „</w:t>
-      </w:r>
-      <w:r>
-        <w:t>ConnectionFactory</w:t>
-      </w:r>
-      <w:r>
-        <w:t xml:space="preserve">“ </w:t>
-      </w:r>
-      <w:r>
-        <w:t>benötigt (standardmässig in standalone-full enthalten)</w:t>
-      </w:r>
-      <w:r>
-        <w:t>.</w:t>
-      </w:r>
-    </w:p>
-    <w:p>
-      <w:r>
-        <w:t>Es wird eine Queue „queue/test“ benötigt</w:t>
-      </w:r>
-      <w:r>
-        <w:t xml:space="preserve"> (standardmässig in standalone-full enthalten)</w:t>
-      </w:r>
-      <w:r>
-        <w:t>.</w:t>
-      </w:r>
-    </w:p>
-    <w:p>
-      <w:pPr>
-        <w:pStyle w:val="berschrift2"/>
-      </w:pPr>
-      <w:r>
-        <w:t>Testausführung</w:t>
-      </w:r>
-    </w:p>
-    <w:p>
-      <w:r>
-        <w:t xml:space="preserve">Die beim Build ausgeführten Arquillian Unittests erfordern einen </w:t>
-      </w:r>
-      <w:r>
-        <w:t>gestarteten</w:t>
-      </w:r>
-      <w:r>
-        <w:t xml:space="preserve"> JBoss. Dieser muss einen als h2 benannten H2 DB Treiber bereitstellen </w:t>
-      </w:r>
-      <w:r>
-        <w:t>(standardmässig in standalone-full enthalten)</w:t>
-      </w:r>
-      <w:r>
-        <w:t>.</w:t>
-      </w:r>
-    </w:p>
-    <w:p>
-      <w:r>
-        <w:t>Der JBoss darf während der Testausführung kein bestehendes Deployment enthalten</w:t>
-      </w:r>
-      <w:r>
-        <w:t>. Sonst entsteht eine Racing</w:t>
-      </w:r>
-      <w:r>
-        <w:t xml:space="preserve"> Condition beim Auslesen der Talk Change Notification Queue</w:t>
-      </w:r>
-      <w:r>
-        <w:t>, welche Tests fehlschlagen lassen kann.</w:t>
+      <w:r>
+        <w:t>- Java 1.6</w:t>
       </w:r>
       <w:bookmarkStart w:id="0" w:name="_GoBack"/>
       <w:bookmarkEnd w:id="0"/>
+    </w:p>
+    <w:p>
+      <w:pPr>
+        <w:rPr>
+          <w:lang w:val="en-US"/>
+        </w:rPr>
+      </w:pPr>
+      <w:r>
+        <w:rPr>
+          <w:lang w:val="en-US"/>
+        </w:rPr>
+        <w:t xml:space="preserve">- </w:t>
+      </w:r>
+      <w:r>
+        <w:rPr>
+          <w:lang w:val="en-US"/>
+        </w:rPr>
+        <w:t>Hibernate 4.0.1 (per JBoss)</w:t>
+      </w:r>
+    </w:p>
+    <w:p>
+      <w:pPr>
+        <w:rPr>
+          <w:lang w:val="en-US"/>
+        </w:rPr>
+      </w:pPr>
+      <w:r>
+        <w:rPr>
+          <w:lang w:val="en-US"/>
+        </w:rPr>
+        <w:t>- Arquillian 1.0.3Final</w:t>
+      </w:r>
+    </w:p>
+    <w:p>
+      <w:pPr>
+        <w:rPr>
+          <w:lang w:val="en-US"/>
+        </w:rPr>
+      </w:pPr>
+      <w:r>
+        <w:rPr>
+          <w:lang w:val="en-US"/>
+        </w:rPr>
+        <w:t>- Joda-time 1.1</w:t>
+      </w:r>
+    </w:p>
+    <w:p>
+      <w:pPr>
+        <w:rPr>
+          <w:lang w:val="en-US"/>
+        </w:rPr>
+      </w:pPr>
+      <w:r>
+        <w:rPr>
+          <w:lang w:val="en-US"/>
+        </w:rPr>
+        <w:t>- JUnit 4.10</w:t>
+      </w:r>
+    </w:p>
+    <w:p>
+      <w:pPr>
+        <w:rPr>
+          <w:lang w:val="en-US"/>
+        </w:rPr>
+      </w:pPr>
+      <w:r>
+        <w:rPr>
+          <w:lang w:val="en-US"/>
+        </w:rPr>
+        <w:t>-</w:t>
+      </w:r>
+      <w:r>
+        <w:rPr>
+          <w:lang w:val="en-US"/>
+        </w:rPr>
+        <w:t xml:space="preserve"> </w:t>
+      </w:r>
+      <w:r>
+        <w:rPr>
+          <w:lang w:val="en-US"/>
+        </w:rPr>
+        <w:t>MySQL &gt;=</w:t>
+      </w:r>
+      <w:r>
+        <w:rPr>
+          <w:lang w:val="en-US"/>
+        </w:rPr>
+        <w:t xml:space="preserve"> v</w:t>
+      </w:r>
+      <w:r>
+        <w:rPr>
+          <w:lang w:val="en-US"/>
+        </w:rPr>
+        <w:t>5.1</w:t>
+      </w:r>
+      <w:r>
+        <w:rPr>
+          <w:lang w:val="en-US"/>
+        </w:rPr>
+        <w:t>.26</w:t>
+      </w:r>
+    </w:p>
+    <w:p>
+      <w:pPr>
+        <w:rPr>
+          <w:lang w:val="en-US"/>
+        </w:rPr>
+      </w:pPr>
+      <w:r>
+        <w:rPr>
+          <w:lang w:val="en-US"/>
+        </w:rPr>
+        <w:t>- JAX-RS 2.0 (Jackson 1.9.2, RestEasy 2.3.</w:t>
+      </w:r>
+      <w:r>
+        <w:rPr>
+          <w:lang w:val="en-US"/>
+        </w:rPr>
+        <w:t>2</w:t>
+      </w:r>
+      <w:r>
+        <w:rPr>
+          <w:lang w:val="en-US"/>
+        </w:rPr>
+        <w:t xml:space="preserve"> per Jboss) </w:t>
+      </w:r>
+    </w:p>
+    <w:p>
+      <w:pPr>
+        <w:rPr>
+          <w:lang w:val="en-US"/>
+        </w:rPr>
+      </w:pPr>
+    </w:p>
+    <w:p>
+      <w:pPr>
+        <w:pStyle w:val="berschrift1"/>
+      </w:pPr>
+      <w:r>
+        <w:t>Umgebung</w:t>
+      </w:r>
+    </w:p>
+    <w:p>
+      <w:r>
+        <w:t xml:space="preserve">Als Umgebung wird </w:t>
+      </w:r>
+      <w:r>
+        <w:t xml:space="preserve">von </w:t>
+      </w:r>
+      <w:r>
+        <w:t>ein</w:t>
+      </w:r>
+      <w:r>
+        <w:t>em</w:t>
+      </w:r>
+      <w:r>
+        <w:t xml:space="preserve"> JBoss version 7</w:t>
+      </w:r>
+      <w:r>
+        <w:t>.1.1 ausgegangen.</w:t>
+      </w:r>
+    </w:p>
+    <w:p>
+      <w:pPr>
+        <w:pStyle w:val="berschrift2"/>
+        <w:rPr>
+          <w:lang w:val="en-US"/>
+        </w:rPr>
+      </w:pPr>
+      <w:r>
+        <w:rPr>
+          <w:lang w:val="en-US"/>
+        </w:rPr>
+        <w:t>Datasources</w:t>
+      </w:r>
+    </w:p>
+    <w:p>
+      <w:pPr>
+        <w:rPr>
+          <w:lang w:val="en-US"/>
+        </w:rPr>
+      </w:pPr>
+      <w:r>
+        <w:rPr>
+          <w:lang w:val="en-US"/>
+        </w:rPr>
+        <w:t xml:space="preserve">Es wird eine </w:t>
+      </w:r>
+      <w:r>
+        <w:rPr>
+          <w:lang w:val="en-US"/>
+        </w:rPr>
+        <w:t xml:space="preserve">mysql </w:t>
+      </w:r>
+      <w:r>
+        <w:rPr>
+          <w:lang w:val="en-US"/>
+        </w:rPr>
+        <w:t>Datasource java:jboss/</w:t>
+      </w:r>
+      <w:r>
+        <w:rPr>
+          <w:lang w:val="en-US"/>
+        </w:rPr>
+        <w:t>datasources/ConferenceDS benötigt</w:t>
+      </w:r>
+    </w:p>
+    <w:p>
+      <w:pPr>
+        <w:pStyle w:val="berschrift2"/>
+      </w:pPr>
+      <w:r>
+        <w:t>Benutzer</w:t>
+      </w:r>
+    </w:p>
+    <w:p>
+      <w:r>
+        <w:t xml:space="preserve">Es wird ein Benutzer im ApplicationRealm mit der Rolle </w:t>
+      </w:r>
+      <w:r>
+        <w:t>„</w:t>
+      </w:r>
+      <w:r>
+        <w:t>conferenceBackoffice</w:t>
+      </w:r>
+      <w:r>
+        <w:t>“</w:t>
+      </w:r>
+      <w:r>
+        <w:t xml:space="preserve"> benötigt.</w:t>
+      </w:r>
+    </w:p>
+    <w:p>
+      <w:pPr>
+        <w:pStyle w:val="berschrift2"/>
+      </w:pPr>
+      <w:r>
+        <w:t>Queues</w:t>
+      </w:r>
+    </w:p>
+    <w:p>
+      <w:r>
+        <w:t>Es wird eine QueueConnectionFactory mit dem Namen „</w:t>
+      </w:r>
+      <w:r>
+        <w:t>ConnectionFactory</w:t>
+      </w:r>
+      <w:r>
+        <w:t xml:space="preserve">“ </w:t>
+      </w:r>
+      <w:r>
+        <w:t>benötigt (standardmässig in standalone-full enthalten)</w:t>
+      </w:r>
+      <w:r>
+        <w:t>.</w:t>
+      </w:r>
+    </w:p>
+    <w:p>
+      <w:r>
+        <w:t>Es wird eine Queue „queue/test“ benötigt</w:t>
+      </w:r>
+      <w:r>
+        <w:t xml:space="preserve"> (standardmässig in standalone-full enthalten)</w:t>
+      </w:r>
+      <w:r>
+        <w:t>.</w:t>
+      </w:r>
+    </w:p>
+    <w:p>
+      <w:pPr>
+        <w:pStyle w:val="berschrift2"/>
+      </w:pPr>
+      <w:r>
+        <w:t>Testausführung</w:t>
+      </w:r>
+    </w:p>
+    <w:p>
+      <w:r>
+        <w:t xml:space="preserve">Die beim Build ausgeführten Arquillian Unittests erfordern einen </w:t>
+      </w:r>
+      <w:r>
+        <w:t>gestarteten</w:t>
+      </w:r>
+      <w:r>
+        <w:t xml:space="preserve"> JBoss. Dieser muss einen als h2 benannten H2 DB Treiber bereitstellen </w:t>
+      </w:r>
+      <w:r>
+        <w:t>(standardmässig in standalone-full enthalten)</w:t>
+      </w:r>
+      <w:r>
+        <w:t>.</w:t>
+      </w:r>
+    </w:p>
+    <w:p>
+      <w:r>
+        <w:t>Der JBoss darf während der Testausführung kein bestehendes Deployment enthalten</w:t>
+      </w:r>
+      <w:r>
+        <w:t>. Sonst entsteht eine Racing</w:t>
+      </w:r>
+      <w:r>
+        <w:t xml:space="preserve"> Condition beim Auslesen der Talk Change Notification Queue</w:t>
+      </w:r>
+      <w:r>
+        <w:t>, welche Tests fehlschlagen lassen kann.</w:t>
+      </w:r>
     </w:p>
     <w:p>
       <w:pPr>

</xml_diff>

<commit_message>
CDI API added to doc
</commit_message>
<xml_diff>
--- a/doc/Service Architecture.docx
+++ b/doc/Service Architecture.docx
@@ -50,8 +50,29 @@
       </w:r>
     </w:p>
     <w:p>
-      <w:r>
+      <w:pPr>
+        <w:rPr>
+          <w:lang w:val="en-US"/>
+        </w:rPr>
+      </w:pPr>
+      <w:r>
+        <w:rPr>
+          <w:lang w:val="en-US"/>
+        </w:rPr>
         <w:t>- Java 1.6</w:t>
+      </w:r>
+    </w:p>
+    <w:p>
+      <w:pPr>
+        <w:rPr>
+          <w:lang w:val="en-US"/>
+        </w:rPr>
+      </w:pPr>
+      <w:r>
+        <w:rPr>
+          <w:lang w:val="en-US"/>
+        </w:rPr>
+        <w:t>- CDI API 1.0</w:t>
       </w:r>
       <w:bookmarkStart w:id="0" w:name="_GoBack"/>
       <w:bookmarkEnd w:id="0"/>
@@ -367,6 +388,7 @@
         <w:pStyle w:val="berschrift2"/>
       </w:pPr>
       <w:r>
+        <w:lastRenderedPageBreak/>
         <w:t>Startseite</w:t>
       </w:r>
     </w:p>
@@ -391,264 +413,263 @@
         <w:pStyle w:val="berschrift1"/>
       </w:pPr>
       <w:r>
+        <w:t>Aufbau der Quellen im Repository</w:t>
+      </w:r>
+    </w:p>
+    <w:p>
+      <w:r>
+        <w:t>Das Repository "PAC" gliedert sich in drei Unterordner:</w:t>
+      </w:r>
+    </w:p>
+    <w:p>
+      <w:pPr>
+        <w:pStyle w:val="berschrift2"/>
+      </w:pPr>
+      <w:r>
+        <w:t>conference</w:t>
+      </w:r>
+    </w:p>
+    <w:p>
+      <w:r>
+        <w:t>Dies ist der Wurzelknoten des Java Workspace</w:t>
+      </w:r>
+    </w:p>
+    <w:p>
+      <w:r>
+        <w:t>Die einzelnen Java-Projekte sind als Maven Mu</w:t>
+      </w:r>
+      <w:r>
+        <w:t>lti Module Projekte organisiert.</w:t>
+      </w:r>
+    </w:p>
+    <w:p>
+      <w:pPr>
+        <w:pStyle w:val="berschrift3"/>
+      </w:pPr>
+      <w:r>
+        <w:t>conference-base</w:t>
+      </w:r>
+    </w:p>
+    <w:p>
+      <w:r>
+        <w:t>Dieses Projekt beinhal</w:t>
+      </w:r>
+      <w:r>
+        <w:t>tet querschnittliche Funktionen:</w:t>
+      </w:r>
+    </w:p>
+    <w:p>
+      <w:pPr>
+        <w:pStyle w:val="berschrift4"/>
+      </w:pPr>
+      <w:r>
+        <w:t>persistence.xml</w:t>
+      </w:r>
+    </w:p>
+    <w:p>
+      <w:r>
+        <w:t>Da alle Serviceprojekte letztlich auf die gleiche DB zugreifen und die Tabellen teilweise per FK miteinander verbunden sind, wird nur eine querschnittliche persistence.xml verwendet.</w:t>
+      </w:r>
+    </w:p>
+    <w:p>
+      <w:pPr>
+        <w:pStyle w:val="berschrift4"/>
+      </w:pPr>
+      <w:r>
+        <w:t>Producer</w:t>
+      </w:r>
+    </w:p>
+    <w:p>
+      <w:r>
+        <w:t xml:space="preserve">Der </w:t>
+      </w:r>
+      <w:r>
+        <w:t>Producer für Logger, QueueConnection, InitialContext und EntityManager</w:t>
+      </w:r>
+      <w:r>
+        <w:t xml:space="preserve"> wird querschnittlich bereitgestellt.</w:t>
+      </w:r>
+    </w:p>
+    <w:p>
+      <w:pPr>
+        <w:pStyle w:val="berschrift4"/>
+      </w:pPr>
+      <w:r>
+        <w:t>PerformanceLoggingInterceptor</w:t>
+      </w:r>
+    </w:p>
+    <w:p>
+      <w:r>
+        <w:t>Loggt Service Aufruf Laufzeiten und Erfolgsquoten</w:t>
+      </w:r>
+      <w:r>
+        <w:t xml:space="preserve"> zur Ermittlung von Performanceproblemen</w:t>
+      </w:r>
+    </w:p>
+    <w:p>
+      <w:pPr>
+        <w:pStyle w:val="berschrift4"/>
+      </w:pPr>
+      <w:r>
+        <w:t>S</w:t>
+      </w:r>
+      <w:r>
+        <w:t>erviceLoggingInterceptor</w:t>
+      </w:r>
+    </w:p>
+    <w:p>
+      <w:r>
+        <w:t xml:space="preserve">Schreibt </w:t>
+      </w:r>
+      <w:r>
+        <w:t xml:space="preserve">übersichtliche </w:t>
+      </w:r>
+      <w:r>
+        <w:t>Logeinträge zu Serviceaufrufen</w:t>
+      </w:r>
+    </w:p>
+    <w:p/>
+    <w:p>
+      <w:pPr>
+        <w:pStyle w:val="berschrift3"/>
+      </w:pPr>
+      <w:r>
+        <w:t>conference-room</w:t>
+      </w:r>
+    </w:p>
+    <w:p>
+      <w:r>
+        <w:t>Implementier</w:t>
+      </w:r>
+      <w:r>
+        <w:t>un</w:t>
+      </w:r>
+      <w:r>
+        <w:t>g des Room</w:t>
+      </w:r>
+      <w:r>
+        <w:t>CRUD</w:t>
+      </w:r>
+      <w:r>
+        <w:t>Service und dessen Entität</w:t>
+      </w:r>
+      <w:r>
+        <w:t xml:space="preserve"> Room</w:t>
+      </w:r>
+      <w:r>
+        <w:t xml:space="preserve">. </w:t>
+      </w:r>
+    </w:p>
+    <w:p>
+      <w:r>
+        <w:t>Keine Beziehungen zu anderen Services. So wird sichergestellt, dass Rooms im Objektgeflecht ein „Blatt“ bleiben und keine unnötigen Zirkulärbeziehungen entstehen</w:t>
+      </w:r>
+    </w:p>
+    <w:p>
+      <w:pPr>
+        <w:pStyle w:val="berschrift3"/>
+      </w:pPr>
+      <w:r>
+        <w:t>conference</w:t>
+      </w:r>
+      <w:r>
+        <w:t>-</w:t>
+      </w:r>
+      <w:r>
+        <w:t>speaker</w:t>
+      </w:r>
+    </w:p>
+    <w:p>
+      <w:r>
+        <w:t xml:space="preserve">Implementierung des </w:t>
+      </w:r>
+      <w:r>
+        <w:t>Speaker</w:t>
+      </w:r>
+      <w:r>
+        <w:t>CRUD</w:t>
+      </w:r>
+      <w:r>
+        <w:t>Service und dessen Entität</w:t>
+      </w:r>
+      <w:r>
+        <w:t xml:space="preserve"> Speaker</w:t>
+      </w:r>
+      <w:r>
+        <w:t xml:space="preserve">. </w:t>
+      </w:r>
+    </w:p>
+    <w:p>
+      <w:r>
+        <w:t>Keine Beziehungen zu anderen Services. So wird sichergestellt, dass Speaker im Objektgeflecht ein „Blatt“ bleiben und keine unnötigen Zirkulärbeziehungen entstehen</w:t>
+      </w:r>
+    </w:p>
+    <w:p/>
+    <w:p>
+      <w:pPr>
+        <w:pStyle w:val="berschrift3"/>
+      </w:pPr>
+      <w:r>
+        <w:t>conference-conference</w:t>
+      </w:r>
+    </w:p>
+    <w:p>
+      <w:r>
+        <w:t>Beinhaltet die Implementierungen von Conference</w:t>
+      </w:r>
+      <w:r>
+        <w:t>CRUD</w:t>
+      </w:r>
+      <w:r>
+        <w:t xml:space="preserve">Service sowie </w:t>
+      </w:r>
+      <w:r>
+        <w:t>der Conference Entität</w:t>
+      </w:r>
+      <w:r>
+        <w:t>.</w:t>
+      </w:r>
+    </w:p>
+    <w:p>
+      <w:r>
+        <w:t>Keine Beziehungen zu anderen Services. So wird sichergestellt, dass Rooms im Objektgeflecht ein „Blatt“ bleiben und keine unnötigen Zirkulärbeziehungen entstehen</w:t>
+      </w:r>
+    </w:p>
+    <w:p/>
+    <w:p>
+      <w:pPr>
+        <w:pStyle w:val="berschrift3"/>
+      </w:pPr>
+      <w:r>
         <w:lastRenderedPageBreak/>
-        <w:t>Aufbau der Quellen im Repository</w:t>
-      </w:r>
-    </w:p>
-    <w:p>
-      <w:r>
-        <w:t>Das Repository "PAC" gliedert sich in drei Unterordner:</w:t>
-      </w:r>
-    </w:p>
-    <w:p>
-      <w:pPr>
-        <w:pStyle w:val="berschrift2"/>
-      </w:pPr>
-      <w:r>
-        <w:t>conference</w:t>
-      </w:r>
-    </w:p>
-    <w:p>
-      <w:r>
-        <w:t>Dies ist der Wurzelknoten des Java Workspace</w:t>
-      </w:r>
-    </w:p>
-    <w:p>
-      <w:r>
-        <w:t>Die einzelnen Java-Projekte sind als Maven Mu</w:t>
-      </w:r>
-      <w:r>
-        <w:t>lti Module Projekte organisiert.</w:t>
-      </w:r>
-    </w:p>
-    <w:p>
-      <w:pPr>
-        <w:pStyle w:val="berschrift3"/>
-      </w:pPr>
-      <w:r>
-        <w:t>conference-base</w:t>
-      </w:r>
-    </w:p>
-    <w:p>
-      <w:r>
-        <w:t>Dieses Projekt beinhal</w:t>
-      </w:r>
-      <w:r>
-        <w:t>tet querschnittliche Funktionen:</w:t>
-      </w:r>
-    </w:p>
-    <w:p>
-      <w:pPr>
-        <w:pStyle w:val="berschrift4"/>
-      </w:pPr>
-      <w:r>
-        <w:t>persistence.xml</w:t>
-      </w:r>
-    </w:p>
-    <w:p>
-      <w:r>
-        <w:t>Da alle Serviceprojekte letztlich auf die gleiche DB zugreifen und die Tabellen teilweise per FK miteinander verbunden sind, wird nur eine querschnittliche persistence.xml verwendet.</w:t>
-      </w:r>
-    </w:p>
-    <w:p>
-      <w:pPr>
-        <w:pStyle w:val="berschrift4"/>
-      </w:pPr>
-      <w:r>
-        <w:t>Producer</w:t>
-      </w:r>
-    </w:p>
-    <w:p>
-      <w:r>
-        <w:t xml:space="preserve">Der </w:t>
-      </w:r>
-      <w:r>
-        <w:t>Producer für Logger, QueueConnection, InitialContext und EntityManager</w:t>
-      </w:r>
-      <w:r>
-        <w:t xml:space="preserve"> wird querschnittlich bereitgestellt.</w:t>
-      </w:r>
-    </w:p>
-    <w:p>
-      <w:pPr>
-        <w:pStyle w:val="berschrift4"/>
-      </w:pPr>
-      <w:r>
-        <w:t>PerformanceLoggingInterceptor</w:t>
-      </w:r>
-    </w:p>
-    <w:p>
-      <w:r>
-        <w:t>Loggt Service Aufruf Laufzeiten und Erfolgsquoten</w:t>
-      </w:r>
-      <w:r>
-        <w:t xml:space="preserve"> zur Ermittlung von Performanceproblemen</w:t>
-      </w:r>
-    </w:p>
-    <w:p>
-      <w:pPr>
-        <w:pStyle w:val="berschrift4"/>
-      </w:pPr>
-      <w:r>
-        <w:t>S</w:t>
-      </w:r>
-      <w:r>
-        <w:t>erviceLoggingInterceptor</w:t>
-      </w:r>
-    </w:p>
-    <w:p>
-      <w:r>
-        <w:t xml:space="preserve">Schreibt </w:t>
-      </w:r>
-      <w:r>
-        <w:t xml:space="preserve">übersichtliche </w:t>
-      </w:r>
-      <w:r>
-        <w:t>Logeinträge zu Serviceaufrufen</w:t>
-      </w:r>
-    </w:p>
-    <w:p/>
-    <w:p>
-      <w:pPr>
-        <w:pStyle w:val="berschrift3"/>
-      </w:pPr>
-      <w:r>
-        <w:t>conference-room</w:t>
-      </w:r>
-    </w:p>
-    <w:p>
-      <w:r>
-        <w:t>Implementier</w:t>
-      </w:r>
-      <w:r>
-        <w:t>un</w:t>
-      </w:r>
-      <w:r>
-        <w:t>g des Room</w:t>
+        <w:t>conference-</w:t>
+      </w:r>
+      <w:r>
+        <w:t>talk</w:t>
+      </w:r>
+    </w:p>
+    <w:p>
+      <w:r>
+        <w:t xml:space="preserve">Beinhaltet die Implementierungen von </w:t>
+      </w:r>
+      <w:r>
+        <w:t>Talk</w:t>
       </w:r>
       <w:r>
         <w:t>CRUD</w:t>
       </w:r>
       <w:r>
-        <w:t>Service und dessen Entität</w:t>
-      </w:r>
-      <w:r>
-        <w:t xml:space="preserve"> Room</w:t>
-      </w:r>
-      <w:r>
-        <w:t xml:space="preserve">. </w:t>
-      </w:r>
-    </w:p>
-    <w:p>
-      <w:r>
-        <w:t>Keine Beziehungen zu anderen Services. So wird sichergestellt, dass Rooms im Objektgeflecht ein „Blatt“ bleiben und keine unnötigen Zirkulärbeziehungen entstehen</w:t>
-      </w:r>
-    </w:p>
-    <w:p>
-      <w:pPr>
-        <w:pStyle w:val="berschrift3"/>
-      </w:pPr>
-      <w:r>
-        <w:t>conference</w:t>
-      </w:r>
-      <w:r>
-        <w:t>-</w:t>
-      </w:r>
-      <w:r>
-        <w:t>speaker</w:t>
-      </w:r>
-    </w:p>
-    <w:p>
-      <w:r>
-        <w:t xml:space="preserve">Implementierung des </w:t>
-      </w:r>
-      <w:r>
-        <w:t>Speaker</w:t>
-      </w:r>
-      <w:r>
-        <w:t>CRUD</w:t>
-      </w:r>
-      <w:r>
-        <w:t>Service und dessen Entität</w:t>
-      </w:r>
-      <w:r>
-        <w:t xml:space="preserve"> Speaker</w:t>
-      </w:r>
-      <w:r>
-        <w:t xml:space="preserve">. </w:t>
-      </w:r>
-    </w:p>
-    <w:p>
-      <w:r>
-        <w:t>Keine Beziehungen zu anderen Services. So wird sichergestellt, dass Speaker im Objektgeflecht ein „Blatt“ bleiben und keine unnötigen Zirkulärbeziehungen entstehen</w:t>
-      </w:r>
-    </w:p>
-    <w:p/>
-    <w:p>
-      <w:pPr>
-        <w:pStyle w:val="berschrift3"/>
-      </w:pPr>
-      <w:r>
-        <w:t>conference-conference</w:t>
-      </w:r>
-    </w:p>
-    <w:p>
-      <w:r>
-        <w:t>Beinhaltet die Implementierungen von Conference</w:t>
-      </w:r>
-      <w:r>
-        <w:t>CRUD</w:t>
-      </w:r>
-      <w:r>
-        <w:t xml:space="preserve">Service sowie </w:t>
-      </w:r>
-      <w:r>
-        <w:t>der Conference Entität</w:t>
-      </w:r>
-      <w:r>
-        <w:t>.</w:t>
-      </w:r>
-    </w:p>
-    <w:p>
-      <w:r>
-        <w:t>Keine Beziehungen zu anderen Services. So wird sichergestellt, dass Rooms im Objektgeflecht ein „Blatt“ bleiben und keine unnötigen Zirkulärbeziehungen entstehen</w:t>
-      </w:r>
-    </w:p>
-    <w:p/>
-    <w:p>
-      <w:pPr>
-        <w:pStyle w:val="berschrift3"/>
-      </w:pPr>
-      <w:r>
-        <w:t>conference-</w:t>
-      </w:r>
-      <w:r>
-        <w:t>talk</w:t>
-      </w:r>
-    </w:p>
-    <w:p>
-      <w:r>
-        <w:t xml:space="preserve">Beinhaltet die Implementierungen von </w:t>
+        <w:t xml:space="preserve">Service sowie der </w:t>
       </w:r>
       <w:r>
         <w:t>Talk</w:t>
       </w:r>
       <w:r>
-        <w:t>CRUD</w:t>
-      </w:r>
-      <w:r>
-        <w:t xml:space="preserve">Service sowie der </w:t>
-      </w:r>
-      <w:r>
-        <w:t>Talk</w:t>
-      </w:r>
-      <w:r>
         <w:t xml:space="preserve"> Entität.</w:t>
       </w:r>
     </w:p>
     <w:p>
       <w:r>
-        <w:lastRenderedPageBreak/>
         <w:t>Diese Komponente hat Abhängigkeiten zu conference-speaker-api, conference-room-api und conference-conference-api</w:t>
       </w:r>
     </w:p>
@@ -832,6 +853,7 @@
         <w:pStyle w:val="berschrift2"/>
       </w:pPr>
       <w:r>
+        <w:lastRenderedPageBreak/>
         <w:t>s</w:t>
       </w:r>
       <w:r>
@@ -1109,6 +1131,7 @@
         </w:numPr>
       </w:pPr>
       <w:r>
+        <w:lastRenderedPageBreak/>
         <w:t>Interfaces</w:t>
       </w:r>
       <w:r>
@@ -1184,7 +1207,6 @@
         </w:numPr>
       </w:pPr>
       <w:r>
-        <w:lastRenderedPageBreak/>
         <w:t>Die Implementierung von Services ended auf –Impl und beginnt mit dem Namen des Interfaces.</w:t>
       </w:r>
     </w:p>

</xml_diff>

<commit_message>
logging api added to doc
</commit_message>
<xml_diff>
--- a/doc/Service Architecture.docx
+++ b/doc/Service Architecture.docx
@@ -74,134 +74,147 @@
         </w:rPr>
         <w:t>- CDI API 1.0</w:t>
       </w:r>
+    </w:p>
+    <w:p>
+      <w:pPr>
+        <w:rPr>
+          <w:lang w:val="en-US"/>
+        </w:rPr>
+      </w:pPr>
+      <w:r>
+        <w:rPr>
+          <w:lang w:val="en-US"/>
+        </w:rPr>
+        <w:t xml:space="preserve">- </w:t>
+      </w:r>
+      <w:r>
+        <w:rPr>
+          <w:lang w:val="en-US"/>
+        </w:rPr>
+        <w:t>Hibernate 4.0.1 (per JBoss)</w:t>
+      </w:r>
+    </w:p>
+    <w:p>
+      <w:pPr>
+        <w:rPr>
+          <w:lang w:val="en-US"/>
+        </w:rPr>
+      </w:pPr>
+      <w:r>
+        <w:rPr>
+          <w:lang w:val="en-US"/>
+        </w:rPr>
+        <w:t>- Arquillian 1.0.3Final</w:t>
+      </w:r>
+    </w:p>
+    <w:p>
+      <w:pPr>
+        <w:rPr>
+          <w:lang w:val="en-US"/>
+        </w:rPr>
+      </w:pPr>
+      <w:r>
+        <w:rPr>
+          <w:lang w:val="en-US"/>
+        </w:rPr>
+        <w:t>- Joda-time 1.1</w:t>
+      </w:r>
+    </w:p>
+    <w:p>
+      <w:pPr>
+        <w:rPr>
+          <w:lang w:val="en-US"/>
+        </w:rPr>
+      </w:pPr>
+      <w:r>
+        <w:rPr>
+          <w:lang w:val="en-US"/>
+        </w:rPr>
+        <w:t>- JUnit 4.10</w:t>
+      </w:r>
+    </w:p>
+    <w:p>
+      <w:pPr>
+        <w:rPr>
+          <w:lang w:val="en-US"/>
+        </w:rPr>
+      </w:pPr>
+      <w:r>
+        <w:rPr>
+          <w:lang w:val="en-US"/>
+        </w:rPr>
+        <w:t>-</w:t>
+      </w:r>
+      <w:r>
+        <w:rPr>
+          <w:lang w:val="en-US"/>
+        </w:rPr>
+        <w:t xml:space="preserve"> </w:t>
+      </w:r>
+      <w:r>
+        <w:rPr>
+          <w:lang w:val="en-US"/>
+        </w:rPr>
+        <w:t>MySQL &gt;=</w:t>
+      </w:r>
+      <w:r>
+        <w:rPr>
+          <w:lang w:val="en-US"/>
+        </w:rPr>
+        <w:t xml:space="preserve"> v</w:t>
+      </w:r>
+      <w:r>
+        <w:rPr>
+          <w:lang w:val="en-US"/>
+        </w:rPr>
+        <w:t>5.1</w:t>
+      </w:r>
+      <w:r>
+        <w:rPr>
+          <w:lang w:val="en-US"/>
+        </w:rPr>
+        <w:t>.26</w:t>
+      </w:r>
+    </w:p>
+    <w:p>
+      <w:pPr>
+        <w:rPr>
+          <w:lang w:val="en-US"/>
+        </w:rPr>
+      </w:pPr>
+      <w:r>
+        <w:rPr>
+          <w:lang w:val="en-US"/>
+        </w:rPr>
+        <w:t>- JAX-RS 2.0 (Jackson 1.9.2, RestEasy 2.3.</w:t>
+      </w:r>
+      <w:r>
+        <w:rPr>
+          <w:lang w:val="en-US"/>
+        </w:rPr>
+        <w:t>2</w:t>
+      </w:r>
+      <w:r>
+        <w:rPr>
+          <w:lang w:val="en-US"/>
+        </w:rPr>
+        <w:t xml:space="preserve"> per Jboss) </w:t>
+      </w:r>
+    </w:p>
+    <w:p>
+      <w:pPr>
+        <w:rPr>
+          <w:lang w:val="en-US"/>
+        </w:rPr>
+      </w:pPr>
+      <w:r>
+        <w:rPr>
+          <w:lang w:val="en-US"/>
+        </w:rPr>
+        <w:t>- Java Logging API</w:t>
+      </w:r>
       <w:bookmarkStart w:id="0" w:name="_GoBack"/>
       <w:bookmarkEnd w:id="0"/>
-    </w:p>
-    <w:p>
-      <w:pPr>
-        <w:rPr>
-          <w:lang w:val="en-US"/>
-        </w:rPr>
-      </w:pPr>
-      <w:r>
-        <w:rPr>
-          <w:lang w:val="en-US"/>
-        </w:rPr>
-        <w:t xml:space="preserve">- </w:t>
-      </w:r>
-      <w:r>
-        <w:rPr>
-          <w:lang w:val="en-US"/>
-        </w:rPr>
-        <w:t>Hibernate 4.0.1 (per JBoss)</w:t>
-      </w:r>
-    </w:p>
-    <w:p>
-      <w:pPr>
-        <w:rPr>
-          <w:lang w:val="en-US"/>
-        </w:rPr>
-      </w:pPr>
-      <w:r>
-        <w:rPr>
-          <w:lang w:val="en-US"/>
-        </w:rPr>
-        <w:t>- Arquillian 1.0.3Final</w:t>
-      </w:r>
-    </w:p>
-    <w:p>
-      <w:pPr>
-        <w:rPr>
-          <w:lang w:val="en-US"/>
-        </w:rPr>
-      </w:pPr>
-      <w:r>
-        <w:rPr>
-          <w:lang w:val="en-US"/>
-        </w:rPr>
-        <w:t>- Joda-time 1.1</w:t>
-      </w:r>
-    </w:p>
-    <w:p>
-      <w:pPr>
-        <w:rPr>
-          <w:lang w:val="en-US"/>
-        </w:rPr>
-      </w:pPr>
-      <w:r>
-        <w:rPr>
-          <w:lang w:val="en-US"/>
-        </w:rPr>
-        <w:t>- JUnit 4.10</w:t>
-      </w:r>
-    </w:p>
-    <w:p>
-      <w:pPr>
-        <w:rPr>
-          <w:lang w:val="en-US"/>
-        </w:rPr>
-      </w:pPr>
-      <w:r>
-        <w:rPr>
-          <w:lang w:val="en-US"/>
-        </w:rPr>
-        <w:t>-</w:t>
-      </w:r>
-      <w:r>
-        <w:rPr>
-          <w:lang w:val="en-US"/>
-        </w:rPr>
-        <w:t xml:space="preserve"> </w:t>
-      </w:r>
-      <w:r>
-        <w:rPr>
-          <w:lang w:val="en-US"/>
-        </w:rPr>
-        <w:t>MySQL &gt;=</w:t>
-      </w:r>
-      <w:r>
-        <w:rPr>
-          <w:lang w:val="en-US"/>
-        </w:rPr>
-        <w:t xml:space="preserve"> v</w:t>
-      </w:r>
-      <w:r>
-        <w:rPr>
-          <w:lang w:val="en-US"/>
-        </w:rPr>
-        <w:t>5.1</w:t>
-      </w:r>
-      <w:r>
-        <w:rPr>
-          <w:lang w:val="en-US"/>
-        </w:rPr>
-        <w:t>.26</w:t>
-      </w:r>
-    </w:p>
-    <w:p>
-      <w:pPr>
-        <w:rPr>
-          <w:lang w:val="en-US"/>
-        </w:rPr>
-      </w:pPr>
-      <w:r>
-        <w:rPr>
-          <w:lang w:val="en-US"/>
-        </w:rPr>
-        <w:t>- JAX-RS 2.0 (Jackson 1.9.2, RestEasy 2.3.</w:t>
-      </w:r>
-      <w:r>
-        <w:rPr>
-          <w:lang w:val="en-US"/>
-        </w:rPr>
-        <w:t>2</w:t>
-      </w:r>
-      <w:r>
-        <w:rPr>
-          <w:lang w:val="en-US"/>
-        </w:rPr>
-        <w:t xml:space="preserve"> per Jboss) </w:t>
-      </w:r>
     </w:p>
     <w:p>
       <w:pPr>

</xml_diff>